<commit_message>
Bővítés - név eldöntve
</commit_message>
<xml_diff>
--- a/dokumentáció.docx
+++ b/dokumentáció.docx
@@ -1892,38 +1892,6 @@
           <w:szCs w:val="24"/>
         </w:rPr>
       </w:pPr>
-      <w:proofErr w:type="spellStart"/>
-      <w:r>
-        <w:rPr>
-          <w:sz w:val="24"/>
-          <w:szCs w:val="24"/>
-        </w:rPr>
-        <w:t>Callo</w:t>
-      </w:r>
-      <w:proofErr w:type="spellEnd"/>
-      <w:r>
-        <w:rPr>
-          <w:sz w:val="24"/>
-          <w:szCs w:val="24"/>
-        </w:rPr>
-        <w:t xml:space="preserve"> </w:t>
-      </w:r>
-      <w:proofErr w:type="spellStart"/>
-      <w:r>
-        <w:rPr>
-          <w:sz w:val="24"/>
-          <w:szCs w:val="24"/>
-        </w:rPr>
-        <w:t>Tasks</w:t>
-      </w:r>
-      <w:proofErr w:type="spellEnd"/>
-      <w:r>
-        <w:rPr>
-          <w:sz w:val="24"/>
-          <w:szCs w:val="24"/>
-        </w:rPr>
-        <w:t xml:space="preserve"> – </w:t>
-      </w:r>
       <w:proofErr w:type="spellStart"/>
       <w:r>
         <w:rPr>

</xml_diff>